<commit_message>
TP 2 entrega cambios
</commit_message>
<xml_diff>
--- a/Entregas_Ejercicios/TP 2 - Git y GitHub.docx
+++ b/Entregas_Ejercicios/TP 2 - Git y GitHub.docx
@@ -123,25 +123,18 @@
           <w:lang w:val="es-ES"/>
         </w:rPr>
       </w:pPr>
-    </w:p>
-    <w:p>
-      <w:pPr>
-        <w:rPr>
-          <w:lang w:val="es-ES"/>
-        </w:rPr>
-      </w:pPr>
-    </w:p>
-    <w:p>
-      <w:pPr>
-        <w:rPr>
-          <w:lang w:val="es-ES"/>
-        </w:rPr>
-      </w:pPr>
       <w:bookmarkStart w:id="0" w:name="_GoBack"/>
       <w:bookmarkEnd w:id="0"/>
     </w:p>
     <w:p>
       <w:pPr>
+        <w:rPr>
+          <w:lang w:val="es-ES"/>
+        </w:rPr>
+      </w:pPr>
+    </w:p>
+    <w:p>
+      <w:pPr>
         <w:jc w:val="right"/>
         <w:rPr>
           <w:sz w:val="36"/>
@@ -173,7 +166,35 @@
           <w:szCs w:val="36"/>
           <w:lang w:val="es-ES"/>
         </w:rPr>
-        <w:t xml:space="preserve">Link de GitHub: </w:t>
+        <w:t>Link de GitHub:</w:t>
+      </w:r>
+      <w:r>
+        <w:t xml:space="preserve"> </w:t>
+      </w:r>
+      <w:r>
+        <w:rPr>
+          <w:sz w:val="36"/>
+          <w:szCs w:val="36"/>
+          <w:lang w:val="es-ES"/>
+        </w:rPr>
+        <w:t>https://github.com/Fix404/Laboratorio_de_computacion_I/</w:t>
+      </w:r>
+      <w:r>
+        <w:rPr>
+          <w:sz w:val="36"/>
+          <w:szCs w:val="36"/>
+          <w:lang w:val="es-ES"/>
+        </w:rPr>
+        <w:lastRenderedPageBreak/>
+        <w:t>blob/cc2e92dbfa128b07f2063bbb77ba6bdcf73037b5/Entregas_Ejercicios/TP%202%20-%20Git%20y%20GitHub.docx</w:t>
+      </w:r>
+      <w:r>
+        <w:rPr>
+          <w:sz w:val="36"/>
+          <w:szCs w:val="36"/>
+          <w:lang w:val="es-ES"/>
+        </w:rPr>
+        <w:t xml:space="preserve"> </w:t>
       </w:r>
     </w:p>
     <w:p>
@@ -192,555 +213,555 @@
           <w:szCs w:val="28"/>
           <w:lang w:val="es-ES"/>
         </w:rPr>
+        <w:t>Responda a las siguientes preguntas:</w:t>
+      </w:r>
+    </w:p>
+    <w:p>
+      <w:pPr>
+        <w:pStyle w:val="Prrafodelista"/>
+        <w:numPr>
+          <w:ilvl w:val="0"/>
+          <w:numId w:val="1"/>
+        </w:numPr>
+        <w:rPr>
+          <w:b/>
+          <w:i/>
+          <w:lang w:val="es-ES"/>
+        </w:rPr>
+      </w:pPr>
+      <w:r>
+        <w:rPr>
+          <w:b/>
+          <w:i/>
+          <w:lang w:val="es-ES"/>
+        </w:rPr>
+        <w:t>¿Qué es GitHub?</w:t>
+      </w:r>
+    </w:p>
+    <w:p>
+      <w:pPr>
+        <w:ind w:left="360"/>
+        <w:rPr>
+          <w:lang w:val="es-ES"/>
+        </w:rPr>
+      </w:pPr>
+      <w:r>
+        <w:rPr>
+          <w:lang w:val="es-ES"/>
+        </w:rPr>
+        <w:t>Es un sitio web que permite alojar proyectos siguiendo la metodología de trabajo basada en Git</w:t>
+      </w:r>
+      <w:r>
+        <w:rPr>
+          <w:lang w:val="es-ES"/>
+        </w:rPr>
+        <w:t>, que consiste en la gestión de versiones</w:t>
+      </w:r>
+      <w:r>
+        <w:rPr>
+          <w:lang w:val="es-ES"/>
+        </w:rPr>
+        <w:t>. En él se pueden almacenar archivos, crear y organizar carpetas y estructurar el flujo de trabajo en proyectos con numerosos miembros.</w:t>
+      </w:r>
+    </w:p>
+    <w:p>
+      <w:pPr>
+        <w:pStyle w:val="Prrafodelista"/>
+        <w:numPr>
+          <w:ilvl w:val="0"/>
+          <w:numId w:val="1"/>
+        </w:numPr>
+        <w:rPr>
+          <w:b/>
+          <w:i/>
+          <w:lang w:val="es-ES"/>
+        </w:rPr>
+      </w:pPr>
+      <w:r>
+        <w:rPr>
+          <w:b/>
+          <w:i/>
+          <w:lang w:val="es-ES"/>
+        </w:rPr>
+        <w:t>¿Cuáles son los beneficios de usar GitHub?</w:t>
+      </w:r>
+    </w:p>
+    <w:p>
+      <w:pPr>
+        <w:ind w:left="360"/>
+        <w:rPr>
+          <w:lang w:val="es-ES"/>
+        </w:rPr>
+      </w:pPr>
+      <w:r>
+        <w:rPr>
+          <w:lang w:val="es-ES"/>
+        </w:rPr>
+        <w:t>Las ventajas de usarlo pueden enumerarse:</w:t>
+      </w:r>
+    </w:p>
+    <w:p>
+      <w:pPr>
+        <w:pStyle w:val="Prrafodelista"/>
+        <w:numPr>
+          <w:ilvl w:val="0"/>
+          <w:numId w:val="2"/>
+        </w:numPr>
+        <w:rPr>
+          <w:lang w:val="es-ES"/>
+        </w:rPr>
+      </w:pPr>
+      <w:r>
+        <w:rPr>
+          <w:lang w:val="es-ES"/>
+        </w:rPr>
+        <w:t>Permite el trabajo en remoto de todos los miembros del equipo.</w:t>
+      </w:r>
+    </w:p>
+    <w:p>
+      <w:pPr>
+        <w:pStyle w:val="Prrafodelista"/>
+        <w:numPr>
+          <w:ilvl w:val="0"/>
+          <w:numId w:val="2"/>
+        </w:numPr>
+        <w:rPr>
+          <w:lang w:val="es-ES"/>
+        </w:rPr>
+      </w:pPr>
+      <w:r>
+        <w:rPr>
+          <w:lang w:val="es-ES"/>
+        </w:rPr>
+        <w:t>Todos los miembros del proyecto tienen acceso a la versión más reciente del proyecto, en cualquier momento y lugar.</w:t>
+      </w:r>
+    </w:p>
+    <w:p>
+      <w:pPr>
+        <w:pStyle w:val="Prrafodelista"/>
+        <w:numPr>
+          <w:ilvl w:val="0"/>
+          <w:numId w:val="2"/>
+        </w:numPr>
+        <w:rPr>
+          <w:lang w:val="es-ES"/>
+        </w:rPr>
+      </w:pPr>
+      <w:r>
+        <w:rPr>
+          <w:lang w:val="es-ES"/>
+        </w:rPr>
+        <w:t>Debido a que se basa en la gestión de versiones miembros del equipo pueden sugerir sus cambios, el resto del equipo los analiza y pueden definir si hacerlos efectivos o no</w:t>
+      </w:r>
+      <w:r>
+        <w:rPr>
+          <w:lang w:val="es-ES"/>
+        </w:rPr>
+        <w:t xml:space="preserve">. Esto ofrece estabilidad funcional al proyecto y permite un flujo de </w:t>
+      </w:r>
+      <w:r>
+        <w:rPr>
+          <w:lang w:val="es-ES"/>
+        </w:rPr>
+        <w:t>trabajo</w:t>
+      </w:r>
+      <w:r>
+        <w:rPr>
+          <w:lang w:val="es-ES"/>
+        </w:rPr>
+        <w:t xml:space="preserve"> más ordenado.</w:t>
+      </w:r>
+    </w:p>
+    <w:p>
+      <w:pPr>
+        <w:pStyle w:val="Prrafodelista"/>
+        <w:numPr>
+          <w:ilvl w:val="0"/>
+          <w:numId w:val="2"/>
+        </w:numPr>
+        <w:rPr>
+          <w:lang w:val="es-ES"/>
+        </w:rPr>
+      </w:pPr>
+      <w:r>
+        <w:rPr>
+          <w:lang w:val="es-ES"/>
+        </w:rPr>
+        <w:t>Debido a que está en la nube, la información importante para todos (global) siempre está a salvo sin necesidad de depender de los equipos individuales de los miembros del proyecto.</w:t>
+      </w:r>
+    </w:p>
+    <w:p>
+      <w:pPr>
+        <w:pStyle w:val="Prrafodelista"/>
+        <w:numPr>
+          <w:ilvl w:val="0"/>
+          <w:numId w:val="2"/>
+        </w:numPr>
+        <w:rPr>
+          <w:lang w:val="es-ES"/>
+        </w:rPr>
+      </w:pPr>
+      <w:r>
+        <w:rPr>
+          <w:lang w:val="es-ES"/>
+        </w:rPr>
+        <w:t xml:space="preserve">El acceso y modificación de los datos puede </w:t>
+      </w:r>
+      <w:r>
+        <w:rPr>
+          <w:lang w:val="es-ES"/>
+        </w:rPr>
+        <w:t>configurarse</w:t>
+      </w:r>
+      <w:r>
+        <w:rPr>
+          <w:lang w:val="es-ES"/>
+        </w:rPr>
+        <w:t xml:space="preserve"> a medida de las necesidades del equipo y las características del proyecto (repositorios públicos o privados, colaboradores y sus permisos, configuración de los cambios o </w:t>
+      </w:r>
+      <w:r>
+        <w:rPr>
+          <w:i/>
+          <w:lang w:val="es-ES"/>
+        </w:rPr>
+        <w:t>“commits”</w:t>
+      </w:r>
+      <w:r>
+        <w:rPr>
+          <w:lang w:val="es-ES"/>
+        </w:rPr>
+        <w:t xml:space="preserve"> en el sentido de quiénes pueden hacerlos o límites diarios, etc.)</w:t>
+      </w:r>
+    </w:p>
+    <w:p>
+      <w:pPr>
+        <w:pStyle w:val="Prrafodelista"/>
+        <w:ind w:left="1080"/>
+        <w:rPr>
+          <w:lang w:val="es-ES"/>
+        </w:rPr>
+      </w:pPr>
+    </w:p>
+    <w:p>
+      <w:pPr>
+        <w:pStyle w:val="Prrafodelista"/>
+        <w:numPr>
+          <w:ilvl w:val="0"/>
+          <w:numId w:val="1"/>
+        </w:numPr>
+        <w:rPr>
+          <w:b/>
+          <w:i/>
+          <w:lang w:val="es-ES"/>
+        </w:rPr>
+      </w:pPr>
+      <w:r>
+        <w:rPr>
+          <w:b/>
+          <w:i/>
+          <w:lang w:val="es-ES"/>
+        </w:rPr>
+        <w:t xml:space="preserve">  </w:t>
+      </w:r>
+      <w:r>
+        <w:rPr>
+          <w:b/>
+          <w:i/>
+          <w:lang w:val="es-ES"/>
+        </w:rPr>
+        <w:t>¿Cómo crear un repositorio en GitHub?</w:t>
+      </w:r>
+    </w:p>
+    <w:p>
+      <w:pPr>
+        <w:ind w:left="360"/>
+        <w:rPr>
+          <w:lang w:val="es-ES"/>
+        </w:rPr>
+      </w:pPr>
+      <w:r>
+        <w:rPr>
+          <w:lang w:val="es-ES"/>
+        </w:rPr>
+        <w:t xml:space="preserve">Primero se crea/ingresa a una cuenta en GitHub: la pantalla principal muestra el </w:t>
+      </w:r>
+      <w:r>
+        <w:rPr>
+          <w:i/>
+          <w:lang w:val="es-ES"/>
+        </w:rPr>
+        <w:t>“</w:t>
+      </w:r>
+      <w:r>
+        <w:rPr>
+          <w:i/>
+          <w:lang w:val="es-ES"/>
+        </w:rPr>
+        <w:t>dashboard</w:t>
+      </w:r>
+      <w:r>
+        <w:rPr>
+          <w:i/>
+          <w:lang w:val="es-ES"/>
+        </w:rPr>
+        <w:t>”</w:t>
+      </w:r>
+      <w:r>
+        <w:rPr>
+          <w:lang w:val="es-ES"/>
+        </w:rPr>
+        <w:t xml:space="preserve"> con noticias como cambios, actividad de perfiles seguidos, etc. En la parte izquierda de la pantalla existe una lista con los repositorios propios, un botón </w:t>
+      </w:r>
+      <w:r>
+        <w:rPr>
+          <w:lang w:val="es-ES"/>
+        </w:rPr>
+        <w:t>verde con</w:t>
+      </w:r>
+      <w:r>
+        <w:rPr>
+          <w:lang w:val="es-ES"/>
+        </w:rPr>
+        <w:t xml:space="preserve"> la </w:t>
+      </w:r>
+      <w:r>
+        <w:rPr>
+          <w:lang w:val="es-ES"/>
+        </w:rPr>
+        <w:t>palabra</w:t>
+      </w:r>
+      <w:r>
+        <w:rPr>
+          <w:lang w:val="es-ES"/>
+        </w:rPr>
+        <w:t xml:space="preserve"> </w:t>
+      </w:r>
+      <w:r>
+        <w:rPr>
+          <w:i/>
+          <w:lang w:val="es-ES"/>
+        </w:rPr>
+        <w:t xml:space="preserve">“New” </w:t>
+      </w:r>
+      <w:r>
+        <w:rPr>
+          <w:lang w:val="es-ES"/>
+        </w:rPr>
+        <w:t>y un libro/agenda ofrece la capacidad de crear un repositorio nuevo.</w:t>
+      </w:r>
+    </w:p>
+    <w:p>
+      <w:pPr>
+        <w:ind w:left="360"/>
+        <w:rPr>
+          <w:lang w:val="es-ES"/>
+        </w:rPr>
+      </w:pPr>
+      <w:r>
+        <w:rPr>
+          <w:lang w:val="es-ES"/>
+        </w:rPr>
+        <w:t>Haciendo</w:t>
+      </w:r>
+      <w:r>
+        <w:rPr>
+          <w:lang w:val="es-ES"/>
+        </w:rPr>
+        <w:t xml:space="preserve"> </w:t>
+      </w:r>
+      <w:r>
+        <w:rPr>
+          <w:lang w:val="es-ES"/>
+        </w:rPr>
+        <w:t>clic</w:t>
+      </w:r>
+      <w:r>
+        <w:rPr>
+          <w:lang w:val="es-ES"/>
+        </w:rPr>
+        <w:t xml:space="preserve"> aparece un menú donde se puede definir la configuración </w:t>
+      </w:r>
+      <w:r>
+        <w:rPr>
+          <w:lang w:val="es-ES"/>
+        </w:rPr>
+        <w:t>inicial</w:t>
+      </w:r>
+      <w:r>
+        <w:rPr>
+          <w:lang w:val="es-ES"/>
+        </w:rPr>
+        <w:t xml:space="preserve"> </w:t>
+      </w:r>
+      <w:r>
+        <w:rPr>
+          <w:lang w:val="es-ES"/>
+        </w:rPr>
+        <w:t>del repositorio:</w:t>
+      </w:r>
+    </w:p>
+    <w:p>
+      <w:pPr>
+        <w:pStyle w:val="Prrafodelista"/>
+        <w:numPr>
+          <w:ilvl w:val="0"/>
+          <w:numId w:val="3"/>
+        </w:numPr>
+        <w:rPr>
+          <w:lang w:val="es-ES"/>
+        </w:rPr>
+      </w:pPr>
+      <w:r>
+        <w:rPr>
+          <w:lang w:val="es-ES"/>
+        </w:rPr>
+        <w:t>Nombre del repositorio.</w:t>
+      </w:r>
+    </w:p>
+    <w:p>
+      <w:pPr>
+        <w:pStyle w:val="Prrafodelista"/>
+        <w:numPr>
+          <w:ilvl w:val="0"/>
+          <w:numId w:val="3"/>
+        </w:numPr>
+        <w:rPr>
+          <w:lang w:val="es-ES"/>
+        </w:rPr>
+      </w:pPr>
+      <w:r>
+        <w:rPr>
+          <w:lang w:val="es-ES"/>
+        </w:rPr>
+        <w:t xml:space="preserve">Una </w:t>
+      </w:r>
+      <w:r>
+        <w:rPr>
+          <w:lang w:val="es-ES"/>
+        </w:rPr>
+        <w:t>descripción</w:t>
+      </w:r>
+      <w:r>
+        <w:rPr>
+          <w:lang w:val="es-ES"/>
+        </w:rPr>
+        <w:t>.</w:t>
+      </w:r>
+    </w:p>
+    <w:p>
+      <w:pPr>
+        <w:pStyle w:val="Prrafodelista"/>
+        <w:numPr>
+          <w:ilvl w:val="0"/>
+          <w:numId w:val="3"/>
+        </w:numPr>
+        <w:rPr>
+          <w:lang w:val="es-ES"/>
+        </w:rPr>
+      </w:pPr>
+      <w:r>
+        <w:rPr>
+          <w:lang w:val="es-ES"/>
+        </w:rPr>
+        <w:t>Definir si será público o privado.</w:t>
+      </w:r>
+    </w:p>
+    <w:p>
+      <w:pPr>
+        <w:pStyle w:val="Prrafodelista"/>
+        <w:numPr>
+          <w:ilvl w:val="0"/>
+          <w:numId w:val="3"/>
+        </w:numPr>
+        <w:rPr>
+          <w:lang w:val="es-ES"/>
+        </w:rPr>
+      </w:pPr>
+      <w:r>
+        <w:rPr>
+          <w:lang w:val="es-ES"/>
+        </w:rPr>
+        <w:t>Incluir</w:t>
+      </w:r>
+      <w:r>
+        <w:rPr>
+          <w:lang w:val="es-ES"/>
+        </w:rPr>
+        <w:t xml:space="preserve"> un archivo “README” al </w:t>
+      </w:r>
+      <w:r>
+        <w:rPr>
+          <w:lang w:val="es-ES"/>
+        </w:rPr>
+        <w:t>comienzo</w:t>
+      </w:r>
+      <w:r>
+        <w:rPr>
+          <w:lang w:val="es-ES"/>
+        </w:rPr>
+        <w:t>.</w:t>
+      </w:r>
+    </w:p>
+    <w:p>
+      <w:pPr>
+        <w:pStyle w:val="Prrafodelista"/>
+        <w:numPr>
+          <w:ilvl w:val="0"/>
+          <w:numId w:val="3"/>
+        </w:numPr>
+        <w:rPr>
+          <w:lang w:val="es-ES"/>
+        </w:rPr>
+      </w:pPr>
+      <w:r>
+        <w:rPr>
+          <w:lang w:val="es-ES"/>
+        </w:rPr>
+        <w:t>Otras opciones como configurar .gitignore o elegir un tipo de licencia.</w:t>
+      </w:r>
+    </w:p>
+    <w:p>
+      <w:pPr>
+        <w:pStyle w:val="Prrafodelista"/>
+        <w:rPr>
+          <w:lang w:val="es-ES"/>
+        </w:rPr>
+      </w:pPr>
+    </w:p>
+    <w:p>
+      <w:pPr>
+        <w:pStyle w:val="Prrafodelista"/>
+        <w:numPr>
+          <w:ilvl w:val="0"/>
+          <w:numId w:val="1"/>
+        </w:numPr>
+        <w:rPr>
+          <w:b/>
+          <w:i/>
+          <w:lang w:val="es-ES"/>
+        </w:rPr>
+      </w:pPr>
+      <w:r>
+        <w:rPr>
+          <w:b/>
+          <w:i/>
+          <w:lang w:val="es-ES"/>
+        </w:rPr>
+        <w:t>¿Cuáles son los tipos de ramas en Git?</w:t>
+      </w:r>
+    </w:p>
+    <w:p>
+      <w:pPr>
+        <w:ind w:left="360"/>
+        <w:rPr>
+          <w:lang w:val="es-ES"/>
+        </w:rPr>
+      </w:pPr>
+      <w:r>
+        <w:rPr>
+          <w:lang w:val="es-ES"/>
+        </w:rPr>
         <w:lastRenderedPageBreak/>
-        <w:t>Responda a las siguientes preguntas:</w:t>
-      </w:r>
-    </w:p>
-    <w:p>
-      <w:pPr>
-        <w:pStyle w:val="Prrafodelista"/>
-        <w:numPr>
-          <w:ilvl w:val="0"/>
-          <w:numId w:val="1"/>
-        </w:numPr>
-        <w:rPr>
-          <w:b/>
-          <w:i/>
-          <w:lang w:val="es-ES"/>
-        </w:rPr>
-      </w:pPr>
-      <w:r>
-        <w:rPr>
-          <w:b/>
-          <w:i/>
-          <w:lang w:val="es-ES"/>
-        </w:rPr>
-        <w:t>¿Qué es GitHub?</w:t>
-      </w:r>
-    </w:p>
-    <w:p>
-      <w:pPr>
-        <w:ind w:left="360"/>
-        <w:rPr>
-          <w:lang w:val="es-ES"/>
-        </w:rPr>
-      </w:pPr>
-      <w:r>
-        <w:rPr>
-          <w:lang w:val="es-ES"/>
-        </w:rPr>
-        <w:t>Es un sitio web que permite alojar proyectos siguiendo la metodología de trabajo basada en Git</w:t>
-      </w:r>
-      <w:r>
-        <w:rPr>
-          <w:lang w:val="es-ES"/>
-        </w:rPr>
-        <w:t>, que consiste en la gestión de versiones</w:t>
-      </w:r>
-      <w:r>
-        <w:rPr>
-          <w:lang w:val="es-ES"/>
-        </w:rPr>
-        <w:t>. En él se pueden almacenar archivos, crear y organizar carpetas y estructurar el flujo de trabajo en proyectos con numerosos miembros.</w:t>
-      </w:r>
-    </w:p>
-    <w:p>
-      <w:pPr>
-        <w:pStyle w:val="Prrafodelista"/>
-        <w:numPr>
-          <w:ilvl w:val="0"/>
-          <w:numId w:val="1"/>
-        </w:numPr>
-        <w:rPr>
-          <w:b/>
-          <w:i/>
-          <w:lang w:val="es-ES"/>
-        </w:rPr>
-      </w:pPr>
-      <w:r>
-        <w:rPr>
-          <w:b/>
-          <w:i/>
-          <w:lang w:val="es-ES"/>
-        </w:rPr>
-        <w:t>¿Cuáles son los beneficios de usar GitHub?</w:t>
-      </w:r>
-    </w:p>
-    <w:p>
-      <w:pPr>
-        <w:ind w:left="360"/>
-        <w:rPr>
-          <w:lang w:val="es-ES"/>
-        </w:rPr>
-      </w:pPr>
-      <w:r>
-        <w:rPr>
-          <w:lang w:val="es-ES"/>
-        </w:rPr>
-        <w:t>Las ventajas de usarlo pueden enumerarse:</w:t>
-      </w:r>
-    </w:p>
-    <w:p>
-      <w:pPr>
-        <w:pStyle w:val="Prrafodelista"/>
-        <w:numPr>
-          <w:ilvl w:val="0"/>
-          <w:numId w:val="2"/>
-        </w:numPr>
-        <w:rPr>
-          <w:lang w:val="es-ES"/>
-        </w:rPr>
-      </w:pPr>
-      <w:r>
-        <w:rPr>
-          <w:lang w:val="es-ES"/>
-        </w:rPr>
-        <w:t>Permite el trabajo en remoto de todos los miembros del equipo.</w:t>
-      </w:r>
-    </w:p>
-    <w:p>
-      <w:pPr>
-        <w:pStyle w:val="Prrafodelista"/>
-        <w:numPr>
-          <w:ilvl w:val="0"/>
-          <w:numId w:val="2"/>
-        </w:numPr>
-        <w:rPr>
-          <w:lang w:val="es-ES"/>
-        </w:rPr>
-      </w:pPr>
-      <w:r>
-        <w:rPr>
-          <w:lang w:val="es-ES"/>
-        </w:rPr>
-        <w:t>Todos los miembros del proyecto tienen acceso a la versión más reciente del proyecto, en cualquier momento y lugar.</w:t>
-      </w:r>
-    </w:p>
-    <w:p>
-      <w:pPr>
-        <w:pStyle w:val="Prrafodelista"/>
-        <w:numPr>
-          <w:ilvl w:val="0"/>
-          <w:numId w:val="2"/>
-        </w:numPr>
-        <w:rPr>
-          <w:lang w:val="es-ES"/>
-        </w:rPr>
-      </w:pPr>
-      <w:r>
-        <w:rPr>
-          <w:lang w:val="es-ES"/>
-        </w:rPr>
-        <w:t>Debido a que se basa en la gestión de versiones miembros del equipo pueden sugerir sus cambios, el resto del equipo los analiza y pueden definir si hacerlos efectivos o no</w:t>
-      </w:r>
-      <w:r>
-        <w:rPr>
-          <w:lang w:val="es-ES"/>
-        </w:rPr>
-        <w:t xml:space="preserve">. Esto ofrece estabilidad funcional al proyecto y permite un flujo de </w:t>
-      </w:r>
-      <w:r>
-        <w:rPr>
-          <w:lang w:val="es-ES"/>
-        </w:rPr>
-        <w:t>trabajo</w:t>
-      </w:r>
-      <w:r>
-        <w:rPr>
-          <w:lang w:val="es-ES"/>
-        </w:rPr>
-        <w:t xml:space="preserve"> más ordenado.</w:t>
-      </w:r>
-    </w:p>
-    <w:p>
-      <w:pPr>
-        <w:pStyle w:val="Prrafodelista"/>
-        <w:numPr>
-          <w:ilvl w:val="0"/>
-          <w:numId w:val="2"/>
-        </w:numPr>
-        <w:rPr>
-          <w:lang w:val="es-ES"/>
-        </w:rPr>
-      </w:pPr>
-      <w:r>
-        <w:rPr>
-          <w:lang w:val="es-ES"/>
-        </w:rPr>
-        <w:t>Debido a que está en la nube, la información importante para todos (global) siempre está a salvo sin necesidad de depender de los equipos individuales de los miembros del proyecto.</w:t>
-      </w:r>
-    </w:p>
-    <w:p>
-      <w:pPr>
-        <w:pStyle w:val="Prrafodelista"/>
-        <w:numPr>
-          <w:ilvl w:val="0"/>
-          <w:numId w:val="2"/>
-        </w:numPr>
-        <w:rPr>
-          <w:lang w:val="es-ES"/>
-        </w:rPr>
-      </w:pPr>
-      <w:r>
-        <w:rPr>
-          <w:lang w:val="es-ES"/>
-        </w:rPr>
-        <w:t xml:space="preserve">El acceso y modificación de los datos puede </w:t>
-      </w:r>
-      <w:r>
-        <w:rPr>
-          <w:lang w:val="es-ES"/>
-        </w:rPr>
-        <w:t>configurarse</w:t>
-      </w:r>
-      <w:r>
-        <w:rPr>
-          <w:lang w:val="es-ES"/>
-        </w:rPr>
-        <w:t xml:space="preserve"> a medida de las necesidades del equipo y las características del proyecto (repositorios públicos o privados, colaboradores y sus permisos, configuración de los cambios o </w:t>
-      </w:r>
-      <w:r>
-        <w:rPr>
-          <w:i/>
-          <w:lang w:val="es-ES"/>
-        </w:rPr>
-        <w:t>“commits”</w:t>
-      </w:r>
-      <w:r>
-        <w:rPr>
-          <w:lang w:val="es-ES"/>
-        </w:rPr>
-        <w:t xml:space="preserve"> en el sentido de quiénes pueden hacerlos o límites diarios, etc.)</w:t>
-      </w:r>
-    </w:p>
-    <w:p>
-      <w:pPr>
-        <w:pStyle w:val="Prrafodelista"/>
-        <w:ind w:left="1080"/>
-        <w:rPr>
-          <w:lang w:val="es-ES"/>
-        </w:rPr>
-      </w:pPr>
-    </w:p>
-    <w:p>
-      <w:pPr>
-        <w:pStyle w:val="Prrafodelista"/>
-        <w:numPr>
-          <w:ilvl w:val="0"/>
-          <w:numId w:val="1"/>
-        </w:numPr>
-        <w:rPr>
-          <w:b/>
-          <w:i/>
-          <w:lang w:val="es-ES"/>
-        </w:rPr>
-      </w:pPr>
-      <w:r>
-        <w:rPr>
-          <w:b/>
-          <w:i/>
-          <w:lang w:val="es-ES"/>
-        </w:rPr>
-        <w:t xml:space="preserve">  </w:t>
-      </w:r>
-      <w:r>
-        <w:rPr>
-          <w:b/>
-          <w:i/>
-          <w:lang w:val="es-ES"/>
-        </w:rPr>
-        <w:t>¿Cómo crear un repositorio en GitHub?</w:t>
-      </w:r>
-    </w:p>
-    <w:p>
-      <w:pPr>
-        <w:ind w:left="360"/>
-        <w:rPr>
-          <w:lang w:val="es-ES"/>
-        </w:rPr>
-      </w:pPr>
-      <w:r>
-        <w:rPr>
-          <w:lang w:val="es-ES"/>
-        </w:rPr>
-        <w:t xml:space="preserve">Primero se crea/ingresa a una cuenta en GitHub: la pantalla principal muestra el </w:t>
-      </w:r>
-      <w:r>
-        <w:rPr>
-          <w:i/>
-          <w:lang w:val="es-ES"/>
-        </w:rPr>
-        <w:t>“</w:t>
-      </w:r>
-      <w:r>
-        <w:rPr>
-          <w:i/>
-          <w:lang w:val="es-ES"/>
-        </w:rPr>
-        <w:t>dashboard</w:t>
-      </w:r>
-      <w:r>
-        <w:rPr>
-          <w:i/>
-          <w:lang w:val="es-ES"/>
-        </w:rPr>
-        <w:t>”</w:t>
-      </w:r>
-      <w:r>
-        <w:rPr>
-          <w:lang w:val="es-ES"/>
-        </w:rPr>
-        <w:t xml:space="preserve"> con noticias como cambios, actividad de perfiles seguidos, etc. En la parte izquierda de la pantalla existe una lista con los repositorios propios, un botón </w:t>
-      </w:r>
-      <w:r>
-        <w:rPr>
-          <w:lang w:val="es-ES"/>
-        </w:rPr>
-        <w:t>verde con</w:t>
-      </w:r>
-      <w:r>
-        <w:rPr>
-          <w:lang w:val="es-ES"/>
-        </w:rPr>
-        <w:t xml:space="preserve"> la </w:t>
-      </w:r>
-      <w:r>
-        <w:rPr>
-          <w:lang w:val="es-ES"/>
-        </w:rPr>
-        <w:t>palabra</w:t>
-      </w:r>
-      <w:r>
-        <w:rPr>
-          <w:lang w:val="es-ES"/>
-        </w:rPr>
-        <w:t xml:space="preserve"> </w:t>
-      </w:r>
-      <w:r>
-        <w:rPr>
-          <w:i/>
-          <w:lang w:val="es-ES"/>
-        </w:rPr>
-        <w:t xml:space="preserve">“New” </w:t>
-      </w:r>
-      <w:r>
-        <w:rPr>
-          <w:lang w:val="es-ES"/>
-        </w:rPr>
-        <w:t>y un libro/agenda ofrece la capacidad de crear un repositorio nuevo.</w:t>
-      </w:r>
-    </w:p>
-    <w:p>
-      <w:pPr>
-        <w:ind w:left="360"/>
-        <w:rPr>
-          <w:lang w:val="es-ES"/>
-        </w:rPr>
-      </w:pPr>
-      <w:r>
-        <w:rPr>
-          <w:lang w:val="es-ES"/>
-        </w:rPr>
-        <w:t>Haciendo</w:t>
-      </w:r>
-      <w:r>
-        <w:rPr>
-          <w:lang w:val="es-ES"/>
-        </w:rPr>
-        <w:t xml:space="preserve"> </w:t>
-      </w:r>
-      <w:r>
-        <w:rPr>
-          <w:lang w:val="es-ES"/>
-        </w:rPr>
-        <w:t>clic</w:t>
-      </w:r>
-      <w:r>
-        <w:rPr>
-          <w:lang w:val="es-ES"/>
-        </w:rPr>
-        <w:t xml:space="preserve"> aparece un menú donde se puede definir la configuración </w:t>
-      </w:r>
-      <w:r>
-        <w:rPr>
-          <w:lang w:val="es-ES"/>
-        </w:rPr>
-        <w:t>inicial</w:t>
-      </w:r>
-      <w:r>
-        <w:rPr>
-          <w:lang w:val="es-ES"/>
-        </w:rPr>
-        <w:t xml:space="preserve"> </w:t>
-      </w:r>
-      <w:r>
-        <w:rPr>
-          <w:lang w:val="es-ES"/>
-        </w:rPr>
-        <w:t>del repositorio:</w:t>
-      </w:r>
-    </w:p>
-    <w:p>
-      <w:pPr>
-        <w:pStyle w:val="Prrafodelista"/>
-        <w:numPr>
-          <w:ilvl w:val="0"/>
-          <w:numId w:val="3"/>
-        </w:numPr>
-        <w:rPr>
-          <w:lang w:val="es-ES"/>
-        </w:rPr>
-      </w:pPr>
-      <w:r>
-        <w:rPr>
-          <w:lang w:val="es-ES"/>
-        </w:rPr>
-        <w:t>Nombre del repositorio.</w:t>
-      </w:r>
-    </w:p>
-    <w:p>
-      <w:pPr>
-        <w:pStyle w:val="Prrafodelista"/>
-        <w:numPr>
-          <w:ilvl w:val="0"/>
-          <w:numId w:val="3"/>
-        </w:numPr>
-        <w:rPr>
-          <w:lang w:val="es-ES"/>
-        </w:rPr>
-      </w:pPr>
-      <w:r>
-        <w:rPr>
-          <w:lang w:val="es-ES"/>
-        </w:rPr>
-        <w:t xml:space="preserve">Una </w:t>
-      </w:r>
-      <w:r>
-        <w:rPr>
-          <w:lang w:val="es-ES"/>
-        </w:rPr>
-        <w:t>descripción</w:t>
-      </w:r>
-      <w:r>
-        <w:rPr>
-          <w:lang w:val="es-ES"/>
-        </w:rPr>
-        <w:t>.</w:t>
-      </w:r>
-    </w:p>
-    <w:p>
-      <w:pPr>
-        <w:pStyle w:val="Prrafodelista"/>
-        <w:numPr>
-          <w:ilvl w:val="0"/>
-          <w:numId w:val="3"/>
-        </w:numPr>
-        <w:rPr>
-          <w:lang w:val="es-ES"/>
-        </w:rPr>
-      </w:pPr>
-      <w:r>
-        <w:rPr>
-          <w:lang w:val="es-ES"/>
-        </w:rPr>
-        <w:t>Definir si será público o privado.</w:t>
-      </w:r>
-    </w:p>
-    <w:p>
-      <w:pPr>
-        <w:pStyle w:val="Prrafodelista"/>
-        <w:numPr>
-          <w:ilvl w:val="0"/>
-          <w:numId w:val="3"/>
-        </w:numPr>
-        <w:rPr>
-          <w:lang w:val="es-ES"/>
-        </w:rPr>
-      </w:pPr>
-      <w:r>
-        <w:rPr>
-          <w:lang w:val="es-ES"/>
-        </w:rPr>
-        <w:t>Incluir</w:t>
-      </w:r>
-      <w:r>
-        <w:rPr>
-          <w:lang w:val="es-ES"/>
-        </w:rPr>
-        <w:t xml:space="preserve"> un archivo “README” al </w:t>
-      </w:r>
-      <w:r>
-        <w:rPr>
-          <w:lang w:val="es-ES"/>
-        </w:rPr>
-        <w:t>comienzo</w:t>
-      </w:r>
-      <w:r>
-        <w:rPr>
-          <w:lang w:val="es-ES"/>
-        </w:rPr>
-        <w:t>.</w:t>
-      </w:r>
-    </w:p>
-    <w:p>
-      <w:pPr>
-        <w:pStyle w:val="Prrafodelista"/>
-        <w:numPr>
-          <w:ilvl w:val="0"/>
-          <w:numId w:val="3"/>
-        </w:numPr>
-        <w:rPr>
-          <w:lang w:val="es-ES"/>
-        </w:rPr>
-      </w:pPr>
-      <w:r>
-        <w:rPr>
-          <w:lang w:val="es-ES"/>
-        </w:rPr>
-        <w:t>Otras opciones como configurar .gitignore o elegir un tipo de licencia.</w:t>
-      </w:r>
-    </w:p>
-    <w:p>
-      <w:pPr>
-        <w:pStyle w:val="Prrafodelista"/>
-        <w:rPr>
-          <w:lang w:val="es-ES"/>
-        </w:rPr>
-      </w:pPr>
-    </w:p>
-    <w:p>
-      <w:pPr>
-        <w:pStyle w:val="Prrafodelista"/>
-        <w:numPr>
-          <w:ilvl w:val="0"/>
-          <w:numId w:val="1"/>
-        </w:numPr>
-        <w:rPr>
-          <w:b/>
-          <w:i/>
-          <w:lang w:val="es-ES"/>
-        </w:rPr>
-      </w:pPr>
-      <w:r>
-        <w:rPr>
-          <w:b/>
-          <w:i/>
-          <w:lang w:val="es-ES"/>
-        </w:rPr>
-        <w:t>¿Cuáles son los tipos de ramas en Git?</w:t>
-      </w:r>
-    </w:p>
-    <w:p>
-      <w:pPr>
-        <w:ind w:left="360"/>
-        <w:rPr>
-          <w:lang w:val="es-ES"/>
-        </w:rPr>
-      </w:pPr>
-      <w:r>
-        <w:rPr>
-          <w:lang w:val="es-ES"/>
-        </w:rPr>
         <w:t>Estrictamente hablando todas las ramas son iguales excepto en su jerarquía, en donde se pueden distinguir dos tipos:</w:t>
       </w:r>
     </w:p>
@@ -759,7 +780,6 @@
         <w:rPr>
           <w:lang w:val="es-ES"/>
         </w:rPr>
-        <w:lastRenderedPageBreak/>
         <w:t xml:space="preserve">Rama principal: es la primera rama que se crea en cualquier repositorio nuevo. Si bien los nombres más comunes son </w:t>
       </w:r>
       <w:r>
@@ -1263,6 +1283,7 @@
         <w:rPr>
           <w:lang w:val="es-ES"/>
         </w:rPr>
+        <w:lastRenderedPageBreak/>
         <w:t>git merge nombre_nueva_rama</w:t>
       </w:r>
     </w:p>
@@ -1276,577 +1297,577 @@
         <w:rPr>
           <w:lang w:val="es-ES"/>
         </w:rPr>
+        <w:t xml:space="preserve">Esta acción hará que “nombre_nueva_rama” deje de existir y sus cambios pasen a ser parte de la </w:t>
+      </w:r>
+      <w:r>
+        <w:rPr>
+          <w:lang w:val="es-ES"/>
+        </w:rPr>
+        <w:t>rama en la que nos encontramos.</w:t>
+      </w:r>
+    </w:p>
+    <w:p>
+      <w:pPr>
+        <w:pStyle w:val="Prrafodelista"/>
+        <w:numPr>
+          <w:ilvl w:val="0"/>
+          <w:numId w:val="1"/>
+        </w:numPr>
+        <w:rPr>
+          <w:b/>
+          <w:i/>
+          <w:lang w:val="es-ES"/>
+        </w:rPr>
+      </w:pPr>
+      <w:r>
+        <w:rPr>
+          <w:b/>
+          <w:i/>
+          <w:lang w:val="es-ES"/>
+        </w:rPr>
+        <w:t xml:space="preserve">¿Cómo crear un </w:t>
+      </w:r>
+      <w:r>
+        <w:rPr>
+          <w:b/>
+          <w:i/>
+          <w:lang w:val="es-ES"/>
+        </w:rPr>
+        <w:t>“</w:t>
+      </w:r>
+      <w:r>
+        <w:rPr>
+          <w:b/>
+          <w:i/>
+          <w:lang w:val="es-ES"/>
+        </w:rPr>
+        <w:t>commit</w:t>
+      </w:r>
+      <w:r>
+        <w:rPr>
+          <w:b/>
+          <w:i/>
+          <w:lang w:val="es-ES"/>
+        </w:rPr>
+        <w:t>” en G</w:t>
+      </w:r>
+      <w:r>
+        <w:rPr>
+          <w:b/>
+          <w:i/>
+          <w:lang w:val="es-ES"/>
+        </w:rPr>
+        <w:t>it?</w:t>
+      </w:r>
+    </w:p>
+    <w:p>
+      <w:pPr>
+        <w:rPr>
+          <w:lang w:val="es-ES"/>
+        </w:rPr>
+      </w:pPr>
+      <w:r>
+        <w:rPr>
+          <w:lang w:val="es-ES"/>
+        </w:rPr>
+        <w:t>Se crea mediante el comando:</w:t>
+      </w:r>
+    </w:p>
+    <w:p>
+      <w:pPr>
+        <w:jc w:val="center"/>
+        <w:rPr>
+          <w:lang w:val="es-ES"/>
+        </w:rPr>
+      </w:pPr>
+      <w:r>
+        <w:rPr>
+          <w:lang w:val="es-ES"/>
+        </w:rPr>
+        <w:t>git commit –m “mensaje describiendo el commit”</w:t>
+      </w:r>
+    </w:p>
+    <w:p>
+      <w:pPr>
+        <w:pStyle w:val="Prrafodelista"/>
+        <w:numPr>
+          <w:ilvl w:val="0"/>
+          <w:numId w:val="1"/>
+        </w:numPr>
+        <w:rPr>
+          <w:b/>
+          <w:i/>
+          <w:lang w:val="es-ES"/>
+        </w:rPr>
+      </w:pPr>
+      <w:r>
+        <w:rPr>
+          <w:b/>
+          <w:i/>
+          <w:lang w:val="es-ES"/>
+        </w:rPr>
+        <w:t xml:space="preserve">¿Cómo enviar un </w:t>
+      </w:r>
+      <w:r>
+        <w:rPr>
+          <w:b/>
+          <w:i/>
+          <w:lang w:val="es-ES"/>
+        </w:rPr>
+        <w:t>“</w:t>
+      </w:r>
+      <w:r>
+        <w:rPr>
+          <w:b/>
+          <w:i/>
+          <w:lang w:val="es-ES"/>
+        </w:rPr>
+        <w:t>commit</w:t>
+      </w:r>
+      <w:r>
+        <w:rPr>
+          <w:b/>
+          <w:i/>
+          <w:lang w:val="es-ES"/>
+        </w:rPr>
+        <w:t>” a GitH</w:t>
+      </w:r>
+      <w:r>
+        <w:rPr>
+          <w:b/>
+          <w:i/>
+          <w:lang w:val="es-ES"/>
+        </w:rPr>
+        <w:t>ub?</w:t>
+      </w:r>
+    </w:p>
+    <w:p>
+      <w:pPr>
+        <w:rPr>
+          <w:lang w:val="es-ES"/>
+        </w:rPr>
+      </w:pPr>
+      <w:r>
+        <w:rPr>
+          <w:lang w:val="es-ES"/>
+        </w:rPr>
+        <w:t xml:space="preserve">Para que el último commit se envíe a </w:t>
+      </w:r>
+      <w:r>
+        <w:rPr>
+          <w:lang w:val="es-ES"/>
+        </w:rPr>
+        <w:t>GitHub</w:t>
+      </w:r>
+      <w:r>
+        <w:rPr>
+          <w:lang w:val="es-ES"/>
+        </w:rPr>
+        <w:t xml:space="preserve"> se usa el comando </w:t>
+      </w:r>
+      <w:r>
+        <w:rPr>
+          <w:i/>
+          <w:lang w:val="es-ES"/>
+        </w:rPr>
+        <w:t>“push”</w:t>
+      </w:r>
+      <w:r>
+        <w:rPr>
+          <w:lang w:val="es-ES"/>
+        </w:rPr>
+        <w:t xml:space="preserve"> mediante git:</w:t>
+      </w:r>
+    </w:p>
+    <w:p>
+      <w:pPr>
+        <w:jc w:val="center"/>
+        <w:rPr>
+          <w:lang w:val="es-ES"/>
+        </w:rPr>
+      </w:pPr>
+      <w:r>
+        <w:rPr>
+          <w:lang w:val="es-ES"/>
+        </w:rPr>
+        <w:t>g</w:t>
+      </w:r>
+      <w:r>
+        <w:rPr>
+          <w:lang w:val="es-ES"/>
+        </w:rPr>
+        <w:t>it push nombre_repositorio_en_github</w:t>
+      </w:r>
+    </w:p>
+    <w:p>
+      <w:pPr>
+        <w:rPr>
+          <w:lang w:val="es-ES"/>
+        </w:rPr>
+      </w:pPr>
+      <w:r>
+        <w:rPr>
+          <w:lang w:val="es-ES"/>
+        </w:rPr>
+        <w:t xml:space="preserve">Es importante entender que esta acción enviará los cambios en el último </w:t>
+      </w:r>
+      <w:r>
+        <w:rPr>
+          <w:i/>
+          <w:lang w:val="es-ES"/>
+        </w:rPr>
+        <w:t xml:space="preserve">“commit” </w:t>
+      </w:r>
+      <w:r>
+        <w:rPr>
+          <w:lang w:val="es-ES"/>
+        </w:rPr>
+        <w:t>al repositorio en GitHub “nombre_repositorio_en_github”, a la rama de ese repositorio con el mismo nombre que la rama local en la que estamos trabajando.</w:t>
+      </w:r>
+    </w:p>
+    <w:p>
+      <w:pPr>
+        <w:pStyle w:val="Prrafodelista"/>
+        <w:numPr>
+          <w:ilvl w:val="0"/>
+          <w:numId w:val="1"/>
+        </w:numPr>
+        <w:rPr>
+          <w:b/>
+          <w:i/>
+          <w:lang w:val="es-ES"/>
+        </w:rPr>
+      </w:pPr>
+      <w:r>
+        <w:rPr>
+          <w:b/>
+          <w:i/>
+          <w:lang w:val="es-ES"/>
+        </w:rPr>
+        <w:t xml:space="preserve"> ¿Qué es un repositorio remoto?</w:t>
+      </w:r>
+    </w:p>
+    <w:p>
+      <w:pPr>
+        <w:rPr>
+          <w:lang w:val="es-ES"/>
+        </w:rPr>
+      </w:pPr>
+      <w:r>
+        <w:rPr>
+          <w:lang w:val="es-ES"/>
+        </w:rPr>
+        <w:t xml:space="preserve">Es un repositorio almacenado en un servidor de internet (GitHub, Bitbucket, </w:t>
+      </w:r>
+      <w:r>
+        <w:rPr>
+          <w:lang w:val="es-ES"/>
+        </w:rPr>
+        <w:t>etc.</w:t>
+      </w:r>
+      <w:r>
+        <w:rPr>
+          <w:lang w:val="es-ES"/>
+        </w:rPr>
+        <w:t>) para poder acceder a sus contenidos desde otros equipos si es necesario.</w:t>
+      </w:r>
+    </w:p>
+    <w:p>
+      <w:pPr>
+        <w:pStyle w:val="Prrafodelista"/>
+        <w:numPr>
+          <w:ilvl w:val="0"/>
+          <w:numId w:val="1"/>
+        </w:numPr>
+        <w:rPr>
+          <w:b/>
+          <w:i/>
+          <w:lang w:val="es-ES"/>
+        </w:rPr>
+      </w:pPr>
+      <w:r>
+        <w:rPr>
+          <w:b/>
+          <w:i/>
+          <w:lang w:val="es-ES"/>
+        </w:rPr>
+        <w:t xml:space="preserve"> ¿Cómo a</w:t>
+      </w:r>
+      <w:r>
+        <w:rPr>
+          <w:b/>
+          <w:i/>
+          <w:lang w:val="es-ES"/>
+        </w:rPr>
+        <w:t>gregar un repositorio remoto a G</w:t>
+      </w:r>
+      <w:r>
+        <w:rPr>
+          <w:b/>
+          <w:i/>
+          <w:lang w:val="es-ES"/>
+        </w:rPr>
+        <w:t>it?</w:t>
+      </w:r>
+    </w:p>
+    <w:p>
+      <w:pPr>
+        <w:rPr>
+          <w:lang w:val="es-ES"/>
+        </w:rPr>
+      </w:pPr>
+      <w:r>
+        <w:rPr>
+          <w:lang w:val="es-ES"/>
+        </w:rPr>
+        <w:t>Primero se debe crear un repositorio remoto con un “nombre” y copiar la URL para agregar a git. Luego, en la terminal de git se escribe:</w:t>
+      </w:r>
+    </w:p>
+    <w:p>
+      <w:pPr>
+        <w:jc w:val="center"/>
+        <w:rPr>
+          <w:lang w:val="es-ES"/>
+        </w:rPr>
+      </w:pPr>
+      <w:r>
+        <w:rPr>
+          <w:lang w:val="es-ES"/>
+        </w:rPr>
+        <w:t>git remote add nombre URL</w:t>
+      </w:r>
+    </w:p>
+    <w:p>
+      <w:pPr>
+        <w:pStyle w:val="Prrafodelista"/>
+        <w:numPr>
+          <w:ilvl w:val="0"/>
+          <w:numId w:val="1"/>
+        </w:numPr>
+        <w:rPr>
+          <w:b/>
+          <w:i/>
+          <w:lang w:val="es-ES"/>
+        </w:rPr>
+      </w:pPr>
+      <w:r>
+        <w:rPr>
+          <w:b/>
+          <w:i/>
+          <w:lang w:val="es-ES"/>
+        </w:rPr>
+        <w:t>¿Cómo empujar cambios a un repositorio remoto?</w:t>
+      </w:r>
+    </w:p>
+    <w:p>
+      <w:pPr>
+        <w:rPr>
+          <w:lang w:val="es-ES"/>
+        </w:rPr>
+      </w:pPr>
+      <w:r>
+        <w:rPr>
+          <w:lang w:val="es-ES"/>
+        </w:rPr>
+        <w:t>Se usa:</w:t>
+      </w:r>
+    </w:p>
+    <w:p>
+      <w:pPr>
+        <w:jc w:val="center"/>
+        <w:rPr>
+          <w:lang w:val="es-ES"/>
+        </w:rPr>
+      </w:pPr>
+      <w:r>
+        <w:rPr>
+          <w:lang w:val="es-ES"/>
+        </w:rPr>
+        <w:t>git push nombre</w:t>
+      </w:r>
+      <w:r>
+        <w:rPr>
+          <w:lang w:val="es-ES"/>
+        </w:rPr>
+        <w:t>_repositorio_github nombre_rama</w:t>
+      </w:r>
+    </w:p>
+    <w:p>
+      <w:pPr>
+        <w:pStyle w:val="Prrafodelista"/>
+        <w:numPr>
+          <w:ilvl w:val="0"/>
+          <w:numId w:val="1"/>
+        </w:numPr>
+        <w:rPr>
+          <w:b/>
+          <w:i/>
+          <w:lang w:val="es-ES"/>
+        </w:rPr>
+      </w:pPr>
+      <w:r>
+        <w:rPr>
+          <w:b/>
+          <w:i/>
+          <w:lang w:val="es-ES"/>
+        </w:rPr>
+        <w:t>¿Cómo tirar de cambios de un repositorio remoto?</w:t>
+      </w:r>
+    </w:p>
+    <w:p>
+      <w:pPr>
+        <w:rPr>
+          <w:lang w:val="es-ES"/>
+        </w:rPr>
+      </w:pPr>
+      <w:r>
+        <w:rPr>
+          <w:lang w:val="es-ES"/>
+        </w:rPr>
+        <w:t>Si lo que se quiere es incorporar datos del remoto a nuestro local, se usa:</w:t>
+      </w:r>
+    </w:p>
+    <w:p>
+      <w:pPr>
+        <w:jc w:val="center"/>
+        <w:rPr>
+          <w:lang w:val="es-ES"/>
+        </w:rPr>
+      </w:pPr>
+      <w:r>
+        <w:rPr>
+          <w:lang w:val="es-ES"/>
+        </w:rPr>
+        <w:t>git pull nombre_repositorio_local</w:t>
+      </w:r>
+    </w:p>
+    <w:p>
+      <w:pPr>
+        <w:rPr>
+          <w:lang w:val="es-ES"/>
+        </w:rPr>
+      </w:pPr>
+      <w:r>
+        <w:rPr>
+          <w:lang w:val="es-ES"/>
+        </w:rPr>
+        <w:t xml:space="preserve">Se debe recordar que </w:t>
+      </w:r>
+      <w:r>
+        <w:rPr>
+          <w:i/>
+          <w:lang w:val="es-ES"/>
+        </w:rPr>
+        <w:t xml:space="preserve">“pull” </w:t>
+      </w:r>
+      <w:r>
+        <w:rPr>
+          <w:lang w:val="es-ES"/>
+        </w:rPr>
+        <w:t xml:space="preserve">es el resultado de aplicar </w:t>
+      </w:r>
+      <w:r>
+        <w:rPr>
+          <w:i/>
+          <w:lang w:val="es-ES"/>
+        </w:rPr>
+        <w:t xml:space="preserve">“fetch” </w:t>
+      </w:r>
+      <w:r>
+        <w:rPr>
+          <w:lang w:val="es-ES"/>
+        </w:rPr>
+        <w:t xml:space="preserve">(recopila los cambios disponibles en el remoto) y </w:t>
+      </w:r>
+      <w:r>
+        <w:rPr>
+          <w:i/>
+          <w:lang w:val="es-ES"/>
+        </w:rPr>
+        <w:t xml:space="preserve">“merge” </w:t>
+      </w:r>
+      <w:r>
+        <w:rPr>
+          <w:lang w:val="es-ES"/>
+        </w:rPr>
+        <w:t>(une las ramas del local con el remoto y crea una copia del remoto en el local, reemplaza</w:t>
+      </w:r>
+      <w:r>
+        <w:rPr>
+          <w:lang w:val="es-ES"/>
+        </w:rPr>
+        <w:t>ndo a la primera) en ese orden.</w:t>
+      </w:r>
+    </w:p>
+    <w:p>
+      <w:pPr>
+        <w:pStyle w:val="Prrafodelista"/>
+        <w:numPr>
+          <w:ilvl w:val="0"/>
+          <w:numId w:val="1"/>
+        </w:numPr>
+        <w:rPr>
+          <w:b/>
+          <w:i/>
+          <w:lang w:val="es-ES"/>
+        </w:rPr>
+      </w:pPr>
+      <w:r>
+        <w:rPr>
+          <w:b/>
+          <w:i/>
+          <w:lang w:val="es-ES"/>
+        </w:rPr>
+        <w:t>¿Qué es un fork de repositorio?</w:t>
+      </w:r>
+    </w:p>
+    <w:p>
+      <w:pPr>
+        <w:rPr>
+          <w:lang w:val="es-ES"/>
+        </w:rPr>
+      </w:pPr>
+      <w:r>
+        <w:rPr>
+          <w:lang w:val="es-ES"/>
+        </w:rPr>
+        <w:t>Es una copia de un repositorio ya existente.</w:t>
+      </w:r>
+    </w:p>
+    <w:p>
+      <w:pPr>
+        <w:pStyle w:val="Prrafodelista"/>
+        <w:numPr>
+          <w:ilvl w:val="0"/>
+          <w:numId w:val="1"/>
+        </w:numPr>
+        <w:rPr>
+          <w:b/>
+          <w:i/>
+          <w:lang w:val="es-ES"/>
+        </w:rPr>
+      </w:pPr>
+      <w:r>
+        <w:rPr>
+          <w:b/>
+          <w:i/>
+          <w:lang w:val="es-ES"/>
+        </w:rPr>
+        <w:t>¿Cómo crear un fork de un repositorio?</w:t>
+      </w:r>
+    </w:p>
+    <w:p>
+      <w:pPr>
+        <w:ind w:left="360"/>
+        <w:rPr>
+          <w:lang w:val="es-ES"/>
+        </w:rPr>
+      </w:pPr>
+      <w:r>
+        <w:rPr>
+          <w:lang w:val="es-ES"/>
+        </w:rPr>
         <w:lastRenderedPageBreak/>
-        <w:t xml:space="preserve">Esta acción hará que “nombre_nueva_rama” deje de existir y sus cambios pasen a ser parte de la </w:t>
-      </w:r>
-      <w:r>
-        <w:rPr>
-          <w:lang w:val="es-ES"/>
-        </w:rPr>
-        <w:t>rama en la que nos encontramos.</w:t>
-      </w:r>
-    </w:p>
-    <w:p>
-      <w:pPr>
-        <w:pStyle w:val="Prrafodelista"/>
-        <w:numPr>
-          <w:ilvl w:val="0"/>
-          <w:numId w:val="1"/>
-        </w:numPr>
-        <w:rPr>
-          <w:b/>
-          <w:i/>
-          <w:lang w:val="es-ES"/>
-        </w:rPr>
-      </w:pPr>
-      <w:r>
-        <w:rPr>
-          <w:b/>
-          <w:i/>
-          <w:lang w:val="es-ES"/>
-        </w:rPr>
-        <w:t xml:space="preserve">¿Cómo crear un </w:t>
-      </w:r>
-      <w:r>
-        <w:rPr>
-          <w:b/>
-          <w:i/>
-          <w:lang w:val="es-ES"/>
-        </w:rPr>
-        <w:t>“</w:t>
-      </w:r>
-      <w:r>
-        <w:rPr>
-          <w:b/>
-          <w:i/>
-          <w:lang w:val="es-ES"/>
-        </w:rPr>
-        <w:t>commit</w:t>
-      </w:r>
-      <w:r>
-        <w:rPr>
-          <w:b/>
-          <w:i/>
-          <w:lang w:val="es-ES"/>
-        </w:rPr>
-        <w:t>” en G</w:t>
-      </w:r>
-      <w:r>
-        <w:rPr>
-          <w:b/>
-          <w:i/>
-          <w:lang w:val="es-ES"/>
-        </w:rPr>
-        <w:t>it?</w:t>
-      </w:r>
-    </w:p>
-    <w:p>
-      <w:pPr>
-        <w:rPr>
-          <w:lang w:val="es-ES"/>
-        </w:rPr>
-      </w:pPr>
-      <w:r>
-        <w:rPr>
-          <w:lang w:val="es-ES"/>
-        </w:rPr>
-        <w:t>Se crea mediante el comando:</w:t>
-      </w:r>
-    </w:p>
-    <w:p>
-      <w:pPr>
-        <w:jc w:val="center"/>
-        <w:rPr>
-          <w:lang w:val="es-ES"/>
-        </w:rPr>
-      </w:pPr>
-      <w:r>
-        <w:rPr>
-          <w:lang w:val="es-ES"/>
-        </w:rPr>
-        <w:t>git commit –m “mensaje describiendo el commit”</w:t>
-      </w:r>
-    </w:p>
-    <w:p>
-      <w:pPr>
-        <w:pStyle w:val="Prrafodelista"/>
-        <w:numPr>
-          <w:ilvl w:val="0"/>
-          <w:numId w:val="1"/>
-        </w:numPr>
-        <w:rPr>
-          <w:b/>
-          <w:i/>
-          <w:lang w:val="es-ES"/>
-        </w:rPr>
-      </w:pPr>
-      <w:r>
-        <w:rPr>
-          <w:b/>
-          <w:i/>
-          <w:lang w:val="es-ES"/>
-        </w:rPr>
-        <w:t xml:space="preserve">¿Cómo enviar un </w:t>
-      </w:r>
-      <w:r>
-        <w:rPr>
-          <w:b/>
-          <w:i/>
-          <w:lang w:val="es-ES"/>
-        </w:rPr>
-        <w:t>“</w:t>
-      </w:r>
-      <w:r>
-        <w:rPr>
-          <w:b/>
-          <w:i/>
-          <w:lang w:val="es-ES"/>
-        </w:rPr>
-        <w:t>commit</w:t>
-      </w:r>
-      <w:r>
-        <w:rPr>
-          <w:b/>
-          <w:i/>
-          <w:lang w:val="es-ES"/>
-        </w:rPr>
-        <w:t>” a GitH</w:t>
-      </w:r>
-      <w:r>
-        <w:rPr>
-          <w:b/>
-          <w:i/>
-          <w:lang w:val="es-ES"/>
-        </w:rPr>
-        <w:t>ub?</w:t>
-      </w:r>
-    </w:p>
-    <w:p>
-      <w:pPr>
-        <w:rPr>
-          <w:lang w:val="es-ES"/>
-        </w:rPr>
-      </w:pPr>
-      <w:r>
-        <w:rPr>
-          <w:lang w:val="es-ES"/>
-        </w:rPr>
-        <w:t xml:space="preserve">Para que el último commit se envíe a </w:t>
-      </w:r>
-      <w:r>
-        <w:rPr>
-          <w:lang w:val="es-ES"/>
-        </w:rPr>
-        <w:t>GitHub</w:t>
-      </w:r>
-      <w:r>
-        <w:rPr>
-          <w:lang w:val="es-ES"/>
-        </w:rPr>
-        <w:t xml:space="preserve"> se usa el comando </w:t>
-      </w:r>
-      <w:r>
-        <w:rPr>
-          <w:i/>
-          <w:lang w:val="es-ES"/>
-        </w:rPr>
-        <w:t>“push”</w:t>
-      </w:r>
-      <w:r>
-        <w:rPr>
-          <w:lang w:val="es-ES"/>
-        </w:rPr>
-        <w:t xml:space="preserve"> mediante git:</w:t>
-      </w:r>
-    </w:p>
-    <w:p>
-      <w:pPr>
-        <w:jc w:val="center"/>
-        <w:rPr>
-          <w:lang w:val="es-ES"/>
-        </w:rPr>
-      </w:pPr>
-      <w:r>
-        <w:rPr>
-          <w:lang w:val="es-ES"/>
-        </w:rPr>
-        <w:t>g</w:t>
-      </w:r>
-      <w:r>
-        <w:rPr>
-          <w:lang w:val="es-ES"/>
-        </w:rPr>
-        <w:t>it push nombre_repositorio_en_github</w:t>
-      </w:r>
-    </w:p>
-    <w:p>
-      <w:pPr>
-        <w:rPr>
-          <w:lang w:val="es-ES"/>
-        </w:rPr>
-      </w:pPr>
-      <w:r>
-        <w:rPr>
-          <w:lang w:val="es-ES"/>
-        </w:rPr>
-        <w:t xml:space="preserve">Es importante entender que esta acción enviará los cambios en el último </w:t>
-      </w:r>
-      <w:r>
-        <w:rPr>
-          <w:i/>
-          <w:lang w:val="es-ES"/>
-        </w:rPr>
-        <w:t xml:space="preserve">“commit” </w:t>
-      </w:r>
-      <w:r>
-        <w:rPr>
-          <w:lang w:val="es-ES"/>
-        </w:rPr>
-        <w:t>al repositorio en GitHub “nombre_repositorio_en_github”, a la rama de ese repositorio con el mismo nombre que la rama local en la que estamos trabajando.</w:t>
-      </w:r>
-    </w:p>
-    <w:p>
-      <w:pPr>
-        <w:pStyle w:val="Prrafodelista"/>
-        <w:numPr>
-          <w:ilvl w:val="0"/>
-          <w:numId w:val="1"/>
-        </w:numPr>
-        <w:rPr>
-          <w:b/>
-          <w:i/>
-          <w:lang w:val="es-ES"/>
-        </w:rPr>
-      </w:pPr>
-      <w:r>
-        <w:rPr>
-          <w:b/>
-          <w:i/>
-          <w:lang w:val="es-ES"/>
-        </w:rPr>
-        <w:t xml:space="preserve"> ¿Qué es un repositorio remoto?</w:t>
-      </w:r>
-    </w:p>
-    <w:p>
-      <w:pPr>
-        <w:rPr>
-          <w:lang w:val="es-ES"/>
-        </w:rPr>
-      </w:pPr>
-      <w:r>
-        <w:rPr>
-          <w:lang w:val="es-ES"/>
-        </w:rPr>
-        <w:t xml:space="preserve">Es un repositorio almacenado en un servidor de internet (GitHub, Bitbucket, </w:t>
-      </w:r>
-      <w:r>
-        <w:rPr>
-          <w:lang w:val="es-ES"/>
-        </w:rPr>
-        <w:t>etc.</w:t>
-      </w:r>
-      <w:r>
-        <w:rPr>
-          <w:lang w:val="es-ES"/>
-        </w:rPr>
-        <w:t>) para poder acceder a sus contenidos desde otros equipos si es necesario.</w:t>
-      </w:r>
-    </w:p>
-    <w:p>
-      <w:pPr>
-        <w:pStyle w:val="Prrafodelista"/>
-        <w:numPr>
-          <w:ilvl w:val="0"/>
-          <w:numId w:val="1"/>
-        </w:numPr>
-        <w:rPr>
-          <w:b/>
-          <w:i/>
-          <w:lang w:val="es-ES"/>
-        </w:rPr>
-      </w:pPr>
-      <w:r>
-        <w:rPr>
-          <w:b/>
-          <w:i/>
-          <w:lang w:val="es-ES"/>
-        </w:rPr>
-        <w:t xml:space="preserve"> ¿Cómo a</w:t>
-      </w:r>
-      <w:r>
-        <w:rPr>
-          <w:b/>
-          <w:i/>
-          <w:lang w:val="es-ES"/>
-        </w:rPr>
-        <w:t>gregar un repositorio remoto a G</w:t>
-      </w:r>
-      <w:r>
-        <w:rPr>
-          <w:b/>
-          <w:i/>
-          <w:lang w:val="es-ES"/>
-        </w:rPr>
-        <w:t>it?</w:t>
-      </w:r>
-    </w:p>
-    <w:p>
-      <w:pPr>
-        <w:rPr>
-          <w:lang w:val="es-ES"/>
-        </w:rPr>
-      </w:pPr>
-      <w:r>
-        <w:rPr>
-          <w:lang w:val="es-ES"/>
-        </w:rPr>
-        <w:t>Primero se debe crear un repositorio remoto con un “nombre” y copiar la URL para agregar a git. Luego, en la terminal de git se escribe:</w:t>
-      </w:r>
-    </w:p>
-    <w:p>
-      <w:pPr>
-        <w:jc w:val="center"/>
-        <w:rPr>
-          <w:lang w:val="es-ES"/>
-        </w:rPr>
-      </w:pPr>
-      <w:r>
-        <w:rPr>
-          <w:lang w:val="es-ES"/>
-        </w:rPr>
-        <w:t>git remote add nombre URL</w:t>
-      </w:r>
-    </w:p>
-    <w:p>
-      <w:pPr>
-        <w:pStyle w:val="Prrafodelista"/>
-        <w:numPr>
-          <w:ilvl w:val="0"/>
-          <w:numId w:val="1"/>
-        </w:numPr>
-        <w:rPr>
-          <w:b/>
-          <w:i/>
-          <w:lang w:val="es-ES"/>
-        </w:rPr>
-      </w:pPr>
-      <w:r>
-        <w:rPr>
-          <w:b/>
-          <w:i/>
-          <w:lang w:val="es-ES"/>
-        </w:rPr>
-        <w:t>¿Cómo empujar cambios a un repositorio remoto?</w:t>
-      </w:r>
-    </w:p>
-    <w:p>
-      <w:pPr>
-        <w:rPr>
-          <w:lang w:val="es-ES"/>
-        </w:rPr>
-      </w:pPr>
-      <w:r>
-        <w:rPr>
-          <w:lang w:val="es-ES"/>
-        </w:rPr>
-        <w:t>Se usa:</w:t>
-      </w:r>
-    </w:p>
-    <w:p>
-      <w:pPr>
-        <w:jc w:val="center"/>
-        <w:rPr>
-          <w:lang w:val="es-ES"/>
-        </w:rPr>
-      </w:pPr>
-      <w:r>
-        <w:rPr>
-          <w:lang w:val="es-ES"/>
-        </w:rPr>
-        <w:t>git push nombre</w:t>
-      </w:r>
-      <w:r>
-        <w:rPr>
-          <w:lang w:val="es-ES"/>
-        </w:rPr>
-        <w:t>_repositorio_github nombre_rama</w:t>
-      </w:r>
-    </w:p>
-    <w:p>
-      <w:pPr>
-        <w:pStyle w:val="Prrafodelista"/>
-        <w:numPr>
-          <w:ilvl w:val="0"/>
-          <w:numId w:val="1"/>
-        </w:numPr>
-        <w:rPr>
-          <w:b/>
-          <w:i/>
-          <w:lang w:val="es-ES"/>
-        </w:rPr>
-      </w:pPr>
-      <w:r>
-        <w:rPr>
-          <w:b/>
-          <w:i/>
-          <w:lang w:val="es-ES"/>
-        </w:rPr>
-        <w:t>¿Cómo tirar de cambios de un repositorio remoto?</w:t>
-      </w:r>
-    </w:p>
-    <w:p>
-      <w:pPr>
-        <w:rPr>
-          <w:lang w:val="es-ES"/>
-        </w:rPr>
-      </w:pPr>
-      <w:r>
-        <w:rPr>
-          <w:lang w:val="es-ES"/>
-        </w:rPr>
-        <w:t>Si lo que se quiere es incorporar datos del remoto a nuestro local, se usa:</w:t>
-      </w:r>
-    </w:p>
-    <w:p>
-      <w:pPr>
-        <w:jc w:val="center"/>
-        <w:rPr>
-          <w:lang w:val="es-ES"/>
-        </w:rPr>
-      </w:pPr>
-      <w:r>
-        <w:rPr>
-          <w:lang w:val="es-ES"/>
-        </w:rPr>
-        <w:t>git pull nombre_repositorio_local</w:t>
-      </w:r>
-    </w:p>
-    <w:p>
-      <w:pPr>
-        <w:rPr>
-          <w:lang w:val="es-ES"/>
-        </w:rPr>
-      </w:pPr>
-      <w:r>
-        <w:rPr>
-          <w:lang w:val="es-ES"/>
-        </w:rPr>
-        <w:t xml:space="preserve">Se debe recordar que </w:t>
-      </w:r>
-      <w:r>
-        <w:rPr>
-          <w:i/>
-          <w:lang w:val="es-ES"/>
-        </w:rPr>
-        <w:t xml:space="preserve">“pull” </w:t>
-      </w:r>
-      <w:r>
-        <w:rPr>
-          <w:lang w:val="es-ES"/>
-        </w:rPr>
-        <w:t xml:space="preserve">es el resultado de aplicar </w:t>
-      </w:r>
-      <w:r>
-        <w:rPr>
-          <w:i/>
-          <w:lang w:val="es-ES"/>
-        </w:rPr>
-        <w:t xml:space="preserve">“fetch” </w:t>
-      </w:r>
-      <w:r>
-        <w:rPr>
-          <w:lang w:val="es-ES"/>
-        </w:rPr>
-        <w:t xml:space="preserve">(recopila los cambios disponibles en el remoto) y </w:t>
-      </w:r>
-      <w:r>
-        <w:rPr>
-          <w:i/>
-          <w:lang w:val="es-ES"/>
-        </w:rPr>
-        <w:t xml:space="preserve">“merge” </w:t>
-      </w:r>
-      <w:r>
-        <w:rPr>
-          <w:lang w:val="es-ES"/>
-        </w:rPr>
-        <w:t>(une las ramas del local con el remoto y crea una copia del remoto en el local, reemplaza</w:t>
-      </w:r>
-      <w:r>
-        <w:rPr>
-          <w:lang w:val="es-ES"/>
-        </w:rPr>
-        <w:t>ndo a la primera) en ese orden.</w:t>
-      </w:r>
-    </w:p>
-    <w:p>
-      <w:pPr>
-        <w:pStyle w:val="Prrafodelista"/>
-        <w:numPr>
-          <w:ilvl w:val="0"/>
-          <w:numId w:val="1"/>
-        </w:numPr>
-        <w:rPr>
-          <w:b/>
-          <w:i/>
-          <w:lang w:val="es-ES"/>
-        </w:rPr>
-      </w:pPr>
-      <w:r>
-        <w:rPr>
-          <w:b/>
-          <w:i/>
-          <w:lang w:val="es-ES"/>
-        </w:rPr>
-        <w:t>¿Qué es un fork de repositorio?</w:t>
-      </w:r>
-    </w:p>
-    <w:p>
-      <w:pPr>
-        <w:rPr>
-          <w:lang w:val="es-ES"/>
-        </w:rPr>
-      </w:pPr>
-      <w:r>
-        <w:rPr>
-          <w:lang w:val="es-ES"/>
-        </w:rPr>
-        <w:t>Es una copia de un repositorio ya existente.</w:t>
-      </w:r>
-    </w:p>
-    <w:p>
-      <w:pPr>
-        <w:pStyle w:val="Prrafodelista"/>
-        <w:numPr>
-          <w:ilvl w:val="0"/>
-          <w:numId w:val="1"/>
-        </w:numPr>
-        <w:rPr>
-          <w:b/>
-          <w:i/>
-          <w:lang w:val="es-ES"/>
-        </w:rPr>
-      </w:pPr>
-      <w:r>
-        <w:rPr>
-          <w:b/>
-          <w:i/>
-          <w:lang w:val="es-ES"/>
-        </w:rPr>
-        <w:t>¿Cómo crear un fork de un repositorio?</w:t>
-      </w:r>
-    </w:p>
-    <w:p>
-      <w:pPr>
-        <w:ind w:left="360"/>
-        <w:rPr>
-          <w:lang w:val="es-ES"/>
-        </w:rPr>
-      </w:pPr>
-      <w:r>
-        <w:rPr>
-          <w:lang w:val="es-ES"/>
-        </w:rPr>
         <w:t>Es una opción ofrecida en GitHub, para que la copia esté disponible en Git es necesario ejecutar en consola:</w:t>
       </w:r>
     </w:p>
@@ -1862,7 +1883,6 @@
         <w:rPr>
           <w:lang w:val="es-ES"/>
         </w:rPr>
-        <w:lastRenderedPageBreak/>
         <w:t>g</w:t>
       </w:r>
       <w:r>
@@ -2435,6 +2455,7 @@
           <w:i/>
           <w:lang w:val="es-ES"/>
         </w:rPr>
+        <w:lastRenderedPageBreak/>
         <w:t>¿Cómo buscar en el historial de Git?</w:t>
       </w:r>
     </w:p>
@@ -2449,7 +2470,6 @@
         <w:rPr>
           <w:lang w:val="es-ES"/>
         </w:rPr>
-        <w:lastRenderedPageBreak/>
         <w:t>Si buscamos los cambios relacionados con algún parámetro del proyecto, es posible buscarlo en el historial usando:</w:t>
       </w:r>
     </w:p>
@@ -2978,31 +2998,7 @@
         <w:rPr>
           <w:lang w:val="es-ES"/>
         </w:rPr>
-        <w:t>que identificarán al repositorio (“</w:t>
-      </w:r>
-      <w:r>
-        <w:rPr>
-          <w:lang w:val="es-ES"/>
-        </w:rPr>
-        <w:t>documentación”</w:t>
-      </w:r>
-      <w:r>
-        <w:rPr>
-          <w:lang w:val="es-ES"/>
-        </w:rPr>
-        <w:t>,</w:t>
-      </w:r>
-      <w:r>
-        <w:rPr>
-          <w:lang w:val="es-ES"/>
-        </w:rPr>
-        <w:t xml:space="preserve"> “normas”, “estándares”, </w:t>
-      </w:r>
-      <w:r>
-        <w:rPr>
-          <w:lang w:val="es-ES"/>
-        </w:rPr>
-        <w:t>etc.).</w:t>
+        <w:t>que identificarán al repositorio (“documentación”, “normas”, “estándares”, etc.).</w:t>
       </w:r>
     </w:p>
     <w:p>
@@ -3318,7 +3314,7 @@
         <v:path o:extrusionok="f" gradientshapeok="t" o:connecttype="rect"/>
         <o:lock v:ext="edit" aspectratio="t"/>
       </v:shapetype>
-      <v:shape id="_x0000_i1111" type="#_x0000_t75" style="width:11.4pt;height:11.4pt" o:bullet="t">
+      <v:shape id="_x0000_i1027" type="#_x0000_t75" style="width:11.25pt;height:11.25pt" o:bullet="t">
         <v:imagedata r:id="rId1" o:title="mso3356"/>
       </v:shape>
     </w:pict>
@@ -4375,6 +4371,7 @@
   <w:style w:type="character" w:default="1" w:styleId="Fuentedeprrafopredeter">
     <w:name w:val="Default Paragraph Font"/>
     <w:uiPriority w:val="1"/>
+    <w:semiHidden/>
     <w:unhideWhenUsed/>
   </w:style>
   <w:style w:type="table" w:default="1" w:styleId="Tablanormal">

</xml_diff>

<commit_message>
Corrección link de github
</commit_message>
<xml_diff>
--- a/Entregas_Ejercicios/TP 2 - Git y GitHub.docx
+++ b/Entregas_Ejercicios/TP 2 - Git y GitHub.docx
@@ -4,7 +4,6 @@
   <w:body>
     <w:p>
       <w:pPr>
-        <w:jc w:val="center"/>
         <w:rPr>
           <w:sz w:val="96"/>
           <w:szCs w:val="96"/>
@@ -21,22 +20,12 @@
           <w:lang w:val="es-ES"/>
         </w:rPr>
       </w:pPr>
-    </w:p>
-    <w:p>
-      <w:pPr>
-        <w:jc w:val="center"/>
+      <w:r>
         <w:rPr>
           <w:sz w:val="96"/>
           <w:szCs w:val="96"/>
           <w:lang w:val="es-ES"/>
         </w:rPr>
-      </w:pPr>
-      <w:r>
-        <w:rPr>
-          <w:sz w:val="96"/>
-          <w:szCs w:val="96"/>
-          <w:lang w:val="es-ES"/>
-        </w:rPr>
         <w:t>Trabajo Práctico 2: Git y GitHub</w:t>
       </w:r>
     </w:p>
@@ -120,99 +109,101 @@
     <w:p>
       <w:pPr>
         <w:rPr>
+          <w:lang w:val="es-ES"/>
+        </w:rPr>
+      </w:pPr>
+    </w:p>
+    <w:p>
+      <w:pPr>
+        <w:rPr>
+          <w:lang w:val="es-ES"/>
+        </w:rPr>
+      </w:pPr>
+    </w:p>
+    <w:p>
+      <w:pPr>
+        <w:jc w:val="right"/>
+        <w:rPr>
+          <w:sz w:val="36"/>
+          <w:szCs w:val="36"/>
+          <w:lang w:val="es-ES"/>
+        </w:rPr>
+      </w:pPr>
+      <w:r>
+        <w:rPr>
+          <w:sz w:val="36"/>
+          <w:szCs w:val="36"/>
+          <w:lang w:val="es-ES"/>
+        </w:rPr>
+        <w:t>Maximiliano Niscola</w:t>
+      </w:r>
+    </w:p>
+    <w:p>
+      <w:pPr>
+        <w:jc w:val="right"/>
+        <w:rPr>
+          <w:sz w:val="36"/>
+          <w:szCs w:val="36"/>
+          <w:lang w:val="es-ES"/>
+        </w:rPr>
+      </w:pPr>
+      <w:r>
+        <w:rPr>
+          <w:sz w:val="36"/>
+          <w:szCs w:val="36"/>
+          <w:lang w:val="es-ES"/>
+        </w:rPr>
+        <w:t>Link de GitHub:</w:t>
+      </w:r>
+      <w:r>
+        <w:t xml:space="preserve"> </w:t>
+      </w:r>
+      <w:r>
+        <w:rPr>
+          <w:sz w:val="36"/>
+          <w:szCs w:val="36"/>
+          <w:lang w:val="es-ES"/>
+        </w:rPr>
+        <w:t>https://github.com/Fix404/Laboratorio_de_computacion_I/blob/cc2e92dbfa128b07f2063bbb77ba6bdcf73037b5/Entregas_Ejercicios/TP%202%20-%20Git%20y%20GitHub.docx</w:t>
+      </w:r>
+      <w:r>
+        <w:rPr>
+          <w:sz w:val="36"/>
+          <w:szCs w:val="36"/>
+          <w:lang w:val="es-ES"/>
+        </w:rPr>
+        <w:t xml:space="preserve"> </w:t>
+      </w:r>
+    </w:p>
+    <w:p>
+      <w:pPr>
+        <w:rPr>
+          <w:i/>
+          <w:sz w:val="28"/>
+          <w:szCs w:val="28"/>
+          <w:lang w:val="es-ES"/>
+        </w:rPr>
+      </w:pPr>
+    </w:p>
+    <w:p>
+      <w:pPr>
+        <w:rPr>
+          <w:i/>
+          <w:sz w:val="28"/>
+          <w:szCs w:val="28"/>
           <w:lang w:val="es-ES"/>
         </w:rPr>
       </w:pPr>
       <w:bookmarkStart w:id="0" w:name="_GoBack"/>
       <w:bookmarkEnd w:id="0"/>
-    </w:p>
-    <w:p>
-      <w:pPr>
-        <w:rPr>
-          <w:lang w:val="es-ES"/>
-        </w:rPr>
-      </w:pPr>
-    </w:p>
-    <w:p>
-      <w:pPr>
-        <w:jc w:val="right"/>
-        <w:rPr>
-          <w:sz w:val="36"/>
-          <w:szCs w:val="36"/>
-          <w:lang w:val="es-ES"/>
-        </w:rPr>
-      </w:pPr>
-      <w:r>
-        <w:rPr>
-          <w:sz w:val="36"/>
-          <w:szCs w:val="36"/>
-          <w:lang w:val="es-ES"/>
-        </w:rPr>
-        <w:t>Maximiliano Niscola</w:t>
-      </w:r>
-    </w:p>
-    <w:p>
-      <w:pPr>
-        <w:jc w:val="right"/>
-        <w:rPr>
-          <w:sz w:val="36"/>
-          <w:szCs w:val="36"/>
-          <w:lang w:val="es-ES"/>
-        </w:rPr>
-      </w:pPr>
-      <w:r>
-        <w:rPr>
-          <w:sz w:val="36"/>
-          <w:szCs w:val="36"/>
-          <w:lang w:val="es-ES"/>
-        </w:rPr>
-        <w:t>Link de GitHub:</w:t>
-      </w:r>
-      <w:r>
-        <w:t xml:space="preserve"> </w:t>
-      </w:r>
-      <w:r>
-        <w:rPr>
-          <w:sz w:val="36"/>
-          <w:szCs w:val="36"/>
-          <w:lang w:val="es-ES"/>
-        </w:rPr>
-        <w:t>https://github.com/Fix404/Laboratorio_de_computacion_I/</w:t>
-      </w:r>
-      <w:r>
-        <w:rPr>
-          <w:sz w:val="36"/>
-          <w:szCs w:val="36"/>
-          <w:lang w:val="es-ES"/>
-        </w:rPr>
-        <w:lastRenderedPageBreak/>
-        <w:t>blob/cc2e92dbfa128b07f2063bbb77ba6bdcf73037b5/Entregas_Ejercicios/TP%202%20-%20Git%20y%20GitHub.docx</w:t>
-      </w:r>
-      <w:r>
-        <w:rPr>
-          <w:sz w:val="36"/>
-          <w:szCs w:val="36"/>
-          <w:lang w:val="es-ES"/>
-        </w:rPr>
-        <w:t xml:space="preserve"> </w:t>
-      </w:r>
-    </w:p>
-    <w:p>
-      <w:pPr>
+      <w:r>
         <w:rPr>
           <w:i/>
           <w:sz w:val="28"/>
           <w:szCs w:val="28"/>
           <w:lang w:val="es-ES"/>
         </w:rPr>
-      </w:pPr>
-      <w:r>
-        <w:rPr>
-          <w:i/>
-          <w:sz w:val="28"/>
-          <w:szCs w:val="28"/>
-          <w:lang w:val="es-ES"/>
-        </w:rPr>
+        <w:lastRenderedPageBreak/>
         <w:t>Responda a las siguientes preguntas:</w:t>
       </w:r>
     </w:p>
@@ -761,25 +752,25 @@
         <w:rPr>
           <w:lang w:val="es-ES"/>
         </w:rPr>
+        <w:t>Estrictamente hablando todas las ramas son iguales excepto en su jerarquía, en donde se pueden distinguir dos tipos:</w:t>
+      </w:r>
+    </w:p>
+    <w:p>
+      <w:pPr>
+        <w:pStyle w:val="Prrafodelista"/>
+        <w:numPr>
+          <w:ilvl w:val="0"/>
+          <w:numId w:val="4"/>
+        </w:numPr>
+        <w:rPr>
+          <w:lang w:val="es-ES"/>
+        </w:rPr>
+      </w:pPr>
+      <w:r>
+        <w:rPr>
+          <w:lang w:val="es-ES"/>
+        </w:rPr>
         <w:lastRenderedPageBreak/>
-        <w:t>Estrictamente hablando todas las ramas son iguales excepto en su jerarquía, en donde se pueden distinguir dos tipos:</w:t>
-      </w:r>
-    </w:p>
-    <w:p>
-      <w:pPr>
-        <w:pStyle w:val="Prrafodelista"/>
-        <w:numPr>
-          <w:ilvl w:val="0"/>
-          <w:numId w:val="4"/>
-        </w:numPr>
-        <w:rPr>
-          <w:lang w:val="es-ES"/>
-        </w:rPr>
-      </w:pPr>
-      <w:r>
-        <w:rPr>
-          <w:lang w:val="es-ES"/>
-        </w:rPr>
         <w:t xml:space="preserve">Rama principal: es la primera rama que se crea en cualquier repositorio nuevo. Si bien los nombres más comunes son </w:t>
       </w:r>
       <w:r>
@@ -1283,20 +1274,20 @@
         <w:rPr>
           <w:lang w:val="es-ES"/>
         </w:rPr>
+        <w:t>git merge nombre_nueva_rama</w:t>
+      </w:r>
+    </w:p>
+    <w:p>
+      <w:pPr>
+        <w:rPr>
+          <w:lang w:val="es-ES"/>
+        </w:rPr>
+      </w:pPr>
+      <w:r>
+        <w:rPr>
+          <w:lang w:val="es-ES"/>
+        </w:rPr>
         <w:lastRenderedPageBreak/>
-        <w:t>git merge nombre_nueva_rama</w:t>
-      </w:r>
-    </w:p>
-    <w:p>
-      <w:pPr>
-        <w:rPr>
-          <w:lang w:val="es-ES"/>
-        </w:rPr>
-      </w:pPr>
-      <w:r>
-        <w:rPr>
-          <w:lang w:val="es-ES"/>
-        </w:rPr>
         <w:t xml:space="preserve">Esta acción hará que “nombre_nueva_rama” deje de existir y sus cambios pasen a ser parte de la </w:t>
       </w:r>
       <w:r>
@@ -1867,7 +1858,6 @@
         <w:rPr>
           <w:lang w:val="es-ES"/>
         </w:rPr>
-        <w:lastRenderedPageBreak/>
         <w:t>Es una opción ofrecida en GitHub, para que la copia esté disponible en Git es necesario ejecutar en consola:</w:t>
       </w:r>
     </w:p>
@@ -1883,6 +1873,7 @@
         <w:rPr>
           <w:lang w:val="es-ES"/>
         </w:rPr>
+        <w:lastRenderedPageBreak/>
         <w:t>g</w:t>
       </w:r>
       <w:r>
@@ -2455,21 +2446,21 @@
           <w:i/>
           <w:lang w:val="es-ES"/>
         </w:rPr>
+        <w:t>¿Cómo buscar en el historial de Git?</w:t>
+      </w:r>
+    </w:p>
+    <w:p>
+      <w:pPr>
+        <w:ind w:left="360"/>
+        <w:rPr>
+          <w:lang w:val="es-ES"/>
+        </w:rPr>
+      </w:pPr>
+      <w:r>
+        <w:rPr>
+          <w:lang w:val="es-ES"/>
+        </w:rPr>
         <w:lastRenderedPageBreak/>
-        <w:t>¿Cómo buscar en el historial de Git?</w:t>
-      </w:r>
-    </w:p>
-    <w:p>
-      <w:pPr>
-        <w:ind w:left="360"/>
-        <w:rPr>
-          <w:lang w:val="es-ES"/>
-        </w:rPr>
-      </w:pPr>
-      <w:r>
-        <w:rPr>
-          <w:lang w:val="es-ES"/>
-        </w:rPr>
         <w:t>Si buscamos los cambios relacionados con algún parámetro del proyecto, es posible buscarlo en el historial usando:</w:t>
       </w:r>
     </w:p>

</xml_diff>